<commit_message>
added fourth homework to readme and formatted lines
</commit_message>
<xml_diff>
--- a/3.Exercises/4.Fourth/document.docx
+++ b/3.Exercises/4.Fourth/document.docx
@@ -125,10 +125,7 @@
         <w:t>Randomized data structure</w:t>
       </w:r>
     </w:p>
-    <w:p>
-      <w:bookmarkStart w:id="0" w:name="_GoBack"/>
-      <w:bookmarkEnd w:id="0"/>
-    </w:p>
+    <w:p/>
     <w:p>
       <w:pPr>
         <w:pStyle w:val="Heading1"/>
@@ -1121,6 +1118,38 @@
         </w:rPr>
         <w:t>.</w:t>
       </w:r>
+    </w:p>
+    <w:p>
+      <w:pPr>
+        <w:pStyle w:val="ListParagraph"/>
+        <w:numPr>
+          <w:ilvl w:val="0"/>
+          <w:numId w:val="33"/>
+        </w:numPr>
+      </w:pPr>
+      <w:r>
+        <w:rPr>
+          <w:lang w:val="bg-BG"/>
+        </w:rPr>
+        <w:t xml:space="preserve">Предимството е </w:t>
+      </w:r>
+      <w:r>
+        <w:t xml:space="preserve">locking </w:t>
+      </w:r>
+      <w:r>
+        <w:rPr>
+          <w:lang w:val="bg-BG"/>
+        </w:rPr>
+        <w:t>пред червено-черни дървета</w:t>
+      </w:r>
+      <w:r>
+        <w:rPr>
+          <w:lang w:val="bg-BG"/>
+        </w:rPr>
+        <w:t>.</w:t>
+      </w:r>
+      <w:bookmarkStart w:id="0" w:name="_GoBack"/>
+      <w:bookmarkEnd w:id="0"/>
     </w:p>
     <w:p>
       <w:pPr>
@@ -5856,7 +5885,7 @@
 </file>
 
 <file path=customXml/itemProps1.xml><?xml version="1.0" encoding="utf-8"?>
-<ds:datastoreItem xmlns:ds="http://schemas.openxmlformats.org/officeDocument/2006/customXml" ds:itemID="{CCB8D0E1-1EDA-49C2-8E85-CF895CD5479A}">
+<ds:datastoreItem xmlns:ds="http://schemas.openxmlformats.org/officeDocument/2006/customXml" ds:itemID="{E1520123-2907-421F-94CC-2B7FF2F6A3B0}">
   <ds:schemaRefs>
     <ds:schemaRef ds:uri="http://schemas.openxmlformats.org/officeDocument/2006/bibliography"/>
   </ds:schemaRefs>

</xml_diff>